<commit_message>
updated report only 4 5 and 6 left
</commit_message>
<xml_diff>
--- a/CSE 474 Assignment 2.docx
+++ b/CSE 474 Assignment 2.docx
@@ -24,8 +24,13 @@
       <w:pPr>
         <w:jc w:val="center"/>
       </w:pPr>
-      <w:r>
-        <w:t xml:space="preserve">Saksham Bansal, </w:t>
+      <w:proofErr w:type="spellStart"/>
+      <w:r>
+        <w:t>Saksham</w:t>
+      </w:r>
+      <w:proofErr w:type="spellEnd"/>
+      <w:r>
+        <w:t xml:space="preserve"> Bansal, </w:t>
       </w:r>
       <w:proofErr w:type="spellStart"/>
       <w:r>
@@ -72,9 +77,13 @@
       </w:r>
     </w:p>
     <w:p/>
-    <w:p>
-      <w:bookmarkStart w:id="0" w:name="_GoBack"/>
-      <w:bookmarkEnd w:id="0"/>
+    <w:p/>
+    <w:p>
+      <w:r>
+        <w:t>Problem 1)</w:t>
+      </w:r>
+    </w:p>
+    <w:p>
       <w:r>
         <w:pict>
           <v:shapetype id="_x0000_t75" coordsize="21600,21600" o:spt="75" o:preferrelative="t" path="m@4@5l@4@11@9@11@9@5xe" filled="f" stroked="f">
@@ -102,6 +111,98 @@
         </w:pict>
       </w:r>
     </w:p>
+    <w:p>
+      <w:r>
+        <w:t xml:space="preserve"> </w:t>
+      </w:r>
+    </w:p>
+    <w:p>
+      <w:r>
+        <w:t>Accuracy Observed for LDA = 97%</w:t>
+      </w:r>
+    </w:p>
+    <w:p>
+      <w:r>
+        <w:t>Accuracy Observed for Q</w:t>
+      </w:r>
+      <w:r>
+        <w:t>DA = 97%</w:t>
+      </w:r>
+    </w:p>
+    <w:p>
+      <w:r>
+        <w:t>Conclusion: In LDA for different k the covariance matrix is identical, so it allows the classifier to be linear. But for QDA the decision boundary is caused by the quadratic function.</w:t>
+      </w:r>
+    </w:p>
+    <w:p/>
+    <w:p>
+      <w:r>
+        <w:t>Problem 2)</w:t>
+      </w:r>
+    </w:p>
+    <w:p>
+      <w:r>
+        <w:t>MSE without intercept on testing data= 106,775.36155</w:t>
+      </w:r>
+    </w:p>
+    <w:p>
+      <w:r>
+        <w:t>MSE with</w:t>
+      </w:r>
+      <w:r>
+        <w:t xml:space="preserve"> intercept on testing data</w:t>
+      </w:r>
+      <w:r>
+        <w:t>= 3707.84018</w:t>
+      </w:r>
+    </w:p>
+    <w:p>
+      <w:r>
+        <w:t>MSE without intercept on training</w:t>
+      </w:r>
+      <w:r>
+        <w:t xml:space="preserve"> data= </w:t>
+      </w:r>
+      <w:r>
+        <w:t>19,099.44684</w:t>
+      </w:r>
+    </w:p>
+    <w:p>
+      <w:r>
+        <w:lastRenderedPageBreak/>
+        <w:t>MSE with intercept on training</w:t>
+      </w:r>
+      <w:r>
+        <w:t xml:space="preserve"> data</w:t>
+      </w:r>
+      <w:r>
+        <w:t>= 2187.16029</w:t>
+      </w:r>
+    </w:p>
+    <w:p/>
+    <w:p>
+      <w:r>
+        <w:t>Conclusion: The data with the intercept is better, by</w:t>
+      </w:r>
+      <w:r>
+        <w:t xml:space="preserve"> 96% for the testing data. And 88.5% better for the training data.</w:t>
+      </w:r>
+    </w:p>
+    <w:p/>
+    <w:p>
+      <w:r>
+        <w:t>Problem 3)</w:t>
+      </w:r>
+    </w:p>
+    <w:p>
+      <w:r>
+        <w:t xml:space="preserve"> </w:t>
+      </w:r>
+      <w:bookmarkStart w:id="0" w:name="_GoBack"/>
+      <w:bookmarkEnd w:id="0"/>
+    </w:p>
+    <w:p/>
+    <w:p/>
     <w:sectPr>
       <w:pgSz w:w="12240" w:h="15840"/>
       <w:pgMar w:top="1440" w:right="1440" w:bottom="1440" w:left="1440" w:header="720" w:footer="720" w:gutter="0"/>

</xml_diff>